<commit_message>
Revamp README and update documentation exports
Major rewrite of docs/README-GITHUB.md for improved clarity, product highlights, architecture, workflows, and onboarding instructions. Updated all documentation exports (DOCX, HTML, PDF) to reflect latest features, workflows, and training suite. Added new database update documentation for 2026-01-16.
</commit_message>
<xml_diff>
--- a/docs/exports/docx/docs-DATABASE_REVIEW_2026.docx
+++ b/docs/exports/docx/docs-DATABASE_REVIEW_2026.docx
@@ -3607,7 +3607,15 @@
         <w:pStyle w:val="ListBullet"/>
       </w:pPr>
       <w:r>
-        <w:t>[ ] Create Sequelize models for agent tables</w:t>
+        <w:t>[x] Create Sequelize models for missing tables (Comment, UserFavorite, ScriptDependency - completed 2026-01-16)</w:t>
+      </w:r>
+    </w:p>
+    <w:p>
+      <w:pPr>
+        <w:pStyle w:val="ListBullet"/>
+      </w:pPr>
+      <w:r>
+        <w:t>[ ] Create Sequelize models for agent tables (agent_state, conversation_history, tool_execution_results)</w:t>
       </w:r>
     </w:p>
     <w:p>
@@ -4723,6 +4731,15 @@
         <w:rPr>
           <w:i/>
         </w:rPr>
+        <w:t>Updated: January 16, 2026</w:t>
+      </w:r>
+      <w:r>
+        <w:t xml:space="preserve"> </w:t>
+      </w:r>
+      <w:r>
+        <w:rPr>
+          <w:i/>
+        </w:rPr>
         <w:t>Review Frequency: Quarterly</w:t>
       </w:r>
       <w:r>
@@ -4736,8 +4753,117 @@
       </w:r>
     </w:p>
     <w:p>
-      <w:r>
-        <w:t>Generated 2026-01-16 21:23 UTC</w:t>
+      <w:pPr>
+        <w:pStyle w:val="Heading2"/>
+      </w:pPr>
+      <w:r>
+        <w:t>Update History</w:t>
+      </w:r>
+    </w:p>
+    <w:tbl>
+      <w:tblPr>
+        <w:tblW w:type="auto" w:w="0"/>
+        <w:tblLook w:firstColumn="1" w:firstRow="1" w:lastColumn="0" w:lastRow="0" w:noHBand="0" w:noVBand="1" w:val="04A0"/>
+      </w:tblPr>
+      <w:tblGrid>
+        <w:gridCol w:w="2880"/>
+        <w:gridCol w:w="2880"/>
+        <w:gridCol w:w="2880"/>
+      </w:tblGrid>
+      <w:tr>
+        <w:tc>
+          <w:tcPr>
+            <w:tcW w:type="dxa" w:w="0"/>
+          </w:tcPr>
+          <w:p>
+            <w:r>
+              <w:t>Date</w:t>
+            </w:r>
+          </w:p>
+        </w:tc>
+        <w:tc>
+          <w:tcPr>
+            <w:tcW w:type="dxa" w:w="0"/>
+          </w:tcPr>
+          <w:p>
+            <w:r>
+              <w:t>Change</w:t>
+            </w:r>
+          </w:p>
+        </w:tc>
+        <w:tc>
+          <w:tcPr>
+            <w:tcW w:type="dxa" w:w="0"/>
+          </w:tcPr>
+          <w:p>
+            <w:r>
+              <w:t>Document</w:t>
+            </w:r>
+          </w:p>
+        </w:tc>
+      </w:tr>
+      <w:tr>
+        <w:tc>
+          <w:tcPr>
+            <w:tcW w:type="dxa" w:w="0"/>
+          </w:tcPr>
+          <w:p>
+            <w:r>
+              <w:t>2026-01-16</w:t>
+            </w:r>
+          </w:p>
+        </w:tc>
+        <w:tc>
+          <w:tcPr>
+            <w:tcW w:type="dxa" w:w="0"/>
+          </w:tcPr>
+          <w:p>
+            <w:r>
+              <w:t>Added 4 FK indexes, 3 Sequelize models, monitoring panel</w:t>
+            </w:r>
+          </w:p>
+        </w:tc>
+        <w:tc>
+          <w:tcPr>
+            <w:tcW w:type="dxa" w:w="0"/>
+          </w:tcPr>
+          <w:p>
+            <w:r>
+              <w:t>DATABASE_UPDATE_2026-01-16.md ./DATABASE_UPDATE_2026-01-16.md</w:t>
+            </w:r>
+          </w:p>
+        </w:tc>
+      </w:tr>
+    </w:tbl>
+    <w:p>
+      <w:r>
+        <w:t xml:space="preserve"> </w:t>
+      </w:r>
+    </w:p>
+    <w:p>
+      <w:r>
+        <w:t xml:space="preserve"> </w:t>
+      </w:r>
+    </w:p>
+    <w:p>
+      <w:r>
+        <w:t xml:space="preserve"> </w:t>
+      </w:r>
+    </w:p>
+    <w:p>
+      <w:r>
+        <w:t xml:space="preserve"> </w:t>
+      </w:r>
+    </w:p>
+    <w:p>
+      <w:r>
+        <w:t xml:space="preserve"> </w:t>
+      </w:r>
+    </w:p>
+    <w:p>
+      <w:r>
+        <w:t xml:space="preserve"> </w:t>
+        <w:t>Generated 2026-01-16 23:34 UTC</w:t>
         <w:t xml:space="preserve"> </w:t>
       </w:r>
     </w:p>

</xml_diff>